<commit_message>
Update Thiết kế giao diện QLDM + KT HANG TREN PHIEU NHAP HANG.docx
</commit_message>
<xml_diff>
--- a/GIAO DIỆN/Thiết kế giao diện QLDM + KT HANG TREN PHIEU NHAP HANG.docx
+++ b/GIAO DIỆN/Thiết kế giao diện QLDM + KT HANG TREN PHIEU NHAP HANG.docx
@@ -79,6 +79,7 @@
           <w:lang w:val="en-US"/>
         </w:rPr>
       </w:pPr>
+      <w:bookmarkStart w:id="1" w:name="_Hlk58053818"/>
       <w:r>
         <w:rPr>
           <w:rFonts w:ascii="Times New Roman" w:hAnsi="Times New Roman" w:cs="Times New Roman"/>
@@ -8543,6 +8544,7 @@
       </w:tr>
     </w:tbl>
     <w:p/>
+    <w:bookmarkEnd w:id="1"/>
     <w:p>
       <w:pPr>
         <w:pStyle w:val="ListParagraph"/>
@@ -8572,6 +8574,7 @@
           <w:lang w:val="en-US"/>
         </w:rPr>
       </w:pPr>
+      <w:bookmarkStart w:id="2" w:name="_Hlk58053855"/>
       <w:r>
         <w:rPr>
           <w:b/>
@@ -10200,13 +10203,7 @@
               <w:rPr>
                 <w:lang w:val="en-US"/>
               </w:rPr>
-              <w:t>btnTaoPhieu</w:t>
-            </w:r>
-            <w:r>
-              <w:rPr>
-                <w:lang w:val="en-US"/>
-              </w:rPr>
-              <w:t>Nhap</w:t>
+              <w:t>btnTaoPhieuNhap</w:t>
             </w:r>
             <w:r>
               <w:rPr>
@@ -10252,19 +10249,7 @@
               <w:rPr>
                 <w:lang w:val="en-US"/>
               </w:rPr>
-              <w:t xml:space="preserve">Tạo phiếu </w:t>
-            </w:r>
-            <w:r>
-              <w:rPr>
-                <w:lang w:val="en-US"/>
-              </w:rPr>
-              <w:t xml:space="preserve">nhập </w:t>
-            </w:r>
-            <w:r>
-              <w:rPr>
-                <w:lang w:val="en-US"/>
-              </w:rPr>
-              <w:t xml:space="preserve">những </w:t>
+              <w:t xml:space="preserve">Tạo phiếu nhập những </w:t>
             </w:r>
             <w:r>
               <w:rPr>
@@ -13575,13 +13560,7 @@
               <w:rPr>
                 <w:lang w:val="en-US"/>
               </w:rPr>
-              <w:t>Thông tin</w:t>
-            </w:r>
-            <w:r>
-              <w:rPr>
-                <w:lang w:val="en-US"/>
-              </w:rPr>
-              <w:t xml:space="preserve"> tên </w:t>
+              <w:t xml:space="preserve">Thông tin tên </w:t>
             </w:r>
             <w:r>
               <w:rPr>
@@ -13714,19 +13693,7 @@
               <w:rPr>
                 <w:lang w:val="en-US"/>
               </w:rPr>
-              <w:t xml:space="preserve">Thông tin </w:t>
-            </w:r>
-            <w:r>
-              <w:rPr>
-                <w:lang w:val="en-US"/>
-              </w:rPr>
-              <w:t xml:space="preserve">SL đặt </w:t>
-            </w:r>
-            <w:r>
-              <w:rPr>
-                <w:lang w:val="en-US"/>
-              </w:rPr>
-              <w:t>hàng (lấy từ CSDL)</w:t>
+              <w:t>Thông tin SL đặt hàng (lấy từ CSDL)</w:t>
             </w:r>
           </w:p>
         </w:tc>
@@ -13847,19 +13814,7 @@
               <w:rPr>
                 <w:lang w:val="en-US"/>
               </w:rPr>
-              <w:t xml:space="preserve">Thông tin </w:t>
-            </w:r>
-            <w:r>
-              <w:rPr>
-                <w:lang w:val="en-US"/>
-              </w:rPr>
-              <w:t xml:space="preserve">đơn vị tính </w:t>
-            </w:r>
-            <w:r>
-              <w:rPr>
-                <w:lang w:val="en-US"/>
-              </w:rPr>
-              <w:t>(lấy từ CSDL)</w:t>
+              <w:t>Thông tin đơn vị tính (lấy từ CSDL)</w:t>
             </w:r>
           </w:p>
         </w:tc>
@@ -13980,19 +13935,7 @@
               <w:rPr>
                 <w:lang w:val="en-US"/>
               </w:rPr>
-              <w:t>Thông tin</w:t>
-            </w:r>
-            <w:r>
-              <w:rPr>
-                <w:lang w:val="en-US"/>
-              </w:rPr>
-              <w:t xml:space="preserve"> đơn giá</w:t>
-            </w:r>
-            <w:r>
-              <w:rPr>
-                <w:lang w:val="en-US"/>
-              </w:rPr>
-              <w:t>(lấy từ CSDL)</w:t>
+              <w:t>Thông tin đơn giá(lấy từ CSDL)</w:t>
             </w:r>
           </w:p>
         </w:tc>
@@ -14113,19 +14056,7 @@
               <w:rPr>
                 <w:lang w:val="en-US"/>
               </w:rPr>
-              <w:t>Thông tin</w:t>
-            </w:r>
-            <w:r>
-              <w:rPr>
-                <w:lang w:val="en-US"/>
-              </w:rPr>
-              <w:t xml:space="preserve"> thành tiền</w:t>
-            </w:r>
-            <w:r>
-              <w:rPr>
-                <w:lang w:val="en-US"/>
-              </w:rPr>
-              <w:t>(lấy từ CSDL)</w:t>
+              <w:t>Thông tin thành tiền(lấy từ CSDL)</w:t>
             </w:r>
           </w:p>
         </w:tc>
@@ -14754,13 +14685,7 @@
               <w:rPr>
                 <w:lang w:val="en-US"/>
               </w:rPr>
-              <w:t xml:space="preserve">Chọn ngày </w:t>
-            </w:r>
-            <w:r>
-              <w:rPr>
-                <w:lang w:val="en-US"/>
-              </w:rPr>
-              <w:t>nhập hàn</w:t>
+              <w:t>Chọn ngày nhập hàn</w:t>
             </w:r>
           </w:p>
         </w:tc>
@@ -14778,31 +14703,7 @@
               <w:rPr>
                 <w:lang w:val="en-US"/>
               </w:rPr>
-              <w:t xml:space="preserve">Kiểm tra ngày </w:t>
-            </w:r>
-            <w:r>
-              <w:rPr>
-                <w:lang w:val="en-US"/>
-              </w:rPr>
-              <w:t>nhập</w:t>
-            </w:r>
-            <w:r>
-              <w:rPr>
-                <w:lang w:val="en-US"/>
-              </w:rPr>
-              <w:t xml:space="preserve"> có sau ngày </w:t>
-            </w:r>
-            <w:r>
-              <w:rPr>
-                <w:lang w:val="en-US"/>
-              </w:rPr>
-              <w:t xml:space="preserve">đặt </w:t>
-            </w:r>
-            <w:r>
-              <w:rPr>
-                <w:lang w:val="en-US"/>
-              </w:rPr>
-              <w:t xml:space="preserve">hay không. Thông báo lỗi nếu không hợp lệ </w:t>
+              <w:t xml:space="preserve">Kiểm tra ngày nhập có sau ngày đặt hay không. Thông báo lỗi nếu không hợp lệ </w:t>
             </w:r>
           </w:p>
         </w:tc>
@@ -14846,19 +14747,7 @@
               <w:rPr>
                 <w:lang w:val="en-US"/>
               </w:rPr>
-              <w:t xml:space="preserve">Chọn nút tạo phiếu </w:t>
-            </w:r>
-            <w:r>
-              <w:rPr>
-                <w:lang w:val="en-US"/>
-              </w:rPr>
-              <w:t>nhập</w:t>
-            </w:r>
-            <w:r>
-              <w:rPr>
-                <w:lang w:val="en-US"/>
-              </w:rPr>
-              <w:t xml:space="preserve"> hàng</w:t>
+              <w:t>Chọn nút tạo phiếu nhập hàng</w:t>
             </w:r>
           </w:p>
         </w:tc>
@@ -14876,19 +14765,7 @@
               <w:rPr>
                 <w:lang w:val="en-US"/>
               </w:rPr>
-              <w:t xml:space="preserve">+ Hiện ra thông tin chi tiết của phiếu </w:t>
-            </w:r>
-            <w:r>
-              <w:rPr>
-                <w:lang w:val="en-US"/>
-              </w:rPr>
-              <w:t>nhập</w:t>
-            </w:r>
-            <w:r>
-              <w:rPr>
-                <w:lang w:val="en-US"/>
-              </w:rPr>
-              <w:t xml:space="preserve"> hàng cho người dùng kiểm tra lại thông tin</w:t>
+              <w:t>+ Hiện ra thông tin chi tiết của phiếu nhập hàng cho người dùng kiểm tra lại thông tin</w:t>
             </w:r>
           </w:p>
           <w:p>
@@ -15265,13 +15142,7 @@
               <w:rPr>
                 <w:lang w:val="en-US"/>
               </w:rPr>
-              <w:t>lbTieuDeP</w:t>
-            </w:r>
-            <w:r>
-              <w:rPr>
-                <w:lang w:val="en-US"/>
-              </w:rPr>
-              <w:t>N</w:t>
+              <w:t>lbTieuDePN</w:t>
             </w:r>
           </w:p>
         </w:tc>
@@ -15311,19 +15182,7 @@
               <w:rPr>
                 <w:lang w:val="en-US"/>
               </w:rPr>
-              <w:t xml:space="preserve">Tiêu đề phiếu </w:t>
-            </w:r>
-            <w:r>
-              <w:rPr>
-                <w:lang w:val="en-US"/>
-              </w:rPr>
-              <w:t xml:space="preserve">nhập </w:t>
-            </w:r>
-            <w:r>
-              <w:rPr>
-                <w:lang w:val="en-US"/>
-              </w:rPr>
-              <w:t>hàng</w:t>
+              <w:t>Tiêu đề phiếu nhập hàng</w:t>
             </w:r>
           </w:p>
         </w:tc>
@@ -15906,13 +15765,7 @@
               <w:rPr>
                 <w:lang w:val="en-US"/>
               </w:rPr>
-              <w:t>lbSL</w:t>
-            </w:r>
-            <w:r>
-              <w:rPr>
-                <w:lang w:val="en-US"/>
-              </w:rPr>
-              <w:t>Nhap</w:t>
+              <w:t>lbSLNhap</w:t>
             </w:r>
           </w:p>
         </w:tc>
@@ -15952,13 +15805,7 @@
               <w:rPr>
                 <w:lang w:val="en-US"/>
               </w:rPr>
-              <w:t xml:space="preserve">Số lượng hàng </w:t>
-            </w:r>
-            <w:r>
-              <w:rPr>
-                <w:lang w:val="en-US"/>
-              </w:rPr>
-              <w:t>nhập</w:t>
+              <w:t>Số lượng hàng nhập</w:t>
             </w:r>
           </w:p>
         </w:tc>
@@ -16402,13 +16249,7 @@
               <w:rPr>
                 <w:lang w:val="en-US"/>
               </w:rPr>
-              <w:t>dcNgay</w:t>
-            </w:r>
-            <w:r>
-              <w:rPr>
-                <w:lang w:val="en-US"/>
-              </w:rPr>
-              <w:t>Nhap</w:t>
+              <w:t>dcNgayNhap</w:t>
             </w:r>
           </w:p>
         </w:tc>
@@ -16448,13 +16289,7 @@
               <w:rPr>
                 <w:lang w:val="en-US"/>
               </w:rPr>
-              <w:t xml:space="preserve">Ngày </w:t>
-            </w:r>
-            <w:r>
-              <w:rPr>
-                <w:lang w:val="en-US"/>
-              </w:rPr>
-              <w:t>nhập</w:t>
+              <w:t>Ngày nhập</w:t>
             </w:r>
           </w:p>
         </w:tc>
@@ -16696,19 +16531,7 @@
               <w:rPr>
                 <w:lang w:val="en-US"/>
               </w:rPr>
-              <w:t xml:space="preserve">Tiêu đề mã phiếu </w:t>
-            </w:r>
-            <w:r>
-              <w:rPr>
-                <w:lang w:val="en-US"/>
-              </w:rPr>
-              <w:t xml:space="preserve">nhập </w:t>
-            </w:r>
-            <w:r>
-              <w:rPr>
-                <w:lang w:val="en-US"/>
-              </w:rPr>
-              <w:t>hàng</w:t>
+              <w:t>Tiêu đề mã phiếu nhập hàng</w:t>
             </w:r>
           </w:p>
         </w:tc>
@@ -17031,13 +16854,7 @@
               <w:rPr>
                 <w:lang w:val="en-US"/>
               </w:rPr>
-              <w:t>dcThoiGian</w:t>
-            </w:r>
-            <w:r>
-              <w:rPr>
-                <w:lang w:val="en-US"/>
-              </w:rPr>
-              <w:t>Nhap</w:t>
+              <w:t>dcThoiGianNhap</w:t>
             </w:r>
           </w:p>
         </w:tc>
@@ -17077,13 +16894,7 @@
               <w:rPr>
                 <w:lang w:val="en-US"/>
               </w:rPr>
-              <w:t xml:space="preserve">Chọn thời gian tạo phiếu </w:t>
-            </w:r>
-            <w:r>
-              <w:rPr>
-                <w:lang w:val="en-US"/>
-              </w:rPr>
-              <w:t>nhập</w:t>
+              <w:t>Chọn thời gian tạo phiếu nhập</w:t>
             </w:r>
           </w:p>
         </w:tc>
@@ -18138,6 +17949,7 @@
         </w:rPr>
       </w:pPr>
     </w:p>
+    <w:bookmarkEnd w:id="2"/>
     <w:p>
       <w:pPr>
         <w:pStyle w:val="ListParagraph"/>

</xml_diff>